<commit_message>
Última corrección del SRS
Última corrección del documento
</commit_message>
<xml_diff>
--- a/Documentación/Especificación de requisitos de software.docx
+++ b/Documentación/Especificación de requisitos de software.docx
@@ -4809,10 +4809,17 @@
     <w:p>
       <w:pPr>
         <w:pStyle w:val="Ttulo2"/>
+        <w:numPr>
+          <w:ilvl w:val="0"/>
+          <w:numId w:val="0"/>
+        </w:numPr>
       </w:pPr>
       <w:bookmarkStart w:id="0" w:name="_Toc33238257"/>
       <w:bookmarkStart w:id="1" w:name="_Toc257370433"/>
       <w:r>
+        <w:t xml:space="preserve">3.3  </w:t>
+      </w:r>
+      <w:r>
         <w:t>Requisitos no funcionales</w:t>
       </w:r>
       <w:bookmarkEnd w:id="0"/>
@@ -4821,9 +4828,14 @@
     <w:p>
       <w:pPr>
         <w:pStyle w:val="Ttulo3"/>
-      </w:pPr>
-      <w:r>
-        <w:t xml:space="preserve">       3.3.1  </w:t>
+        <w:numPr>
+          <w:ilvl w:val="0"/>
+          <w:numId w:val="0"/>
+        </w:numPr>
+        <w:ind w:left="1146" w:hanging="720"/>
+      </w:pPr>
+      <w:r>
+        <w:t xml:space="preserve">3.3.1  </w:t>
       </w:r>
       <w:bookmarkStart w:id="2" w:name="_Toc33238258"/>
       <w:bookmarkStart w:id="3" w:name="_Toc257370434"/>
@@ -4857,17 +4869,16 @@
     <w:p>
       <w:pPr>
         <w:pStyle w:val="Ttulo3"/>
+        <w:numPr>
+          <w:ilvl w:val="0"/>
+          <w:numId w:val="0"/>
+        </w:numPr>
+        <w:ind w:left="1146" w:hanging="720"/>
       </w:pPr>
       <w:bookmarkStart w:id="4" w:name="_Toc33238259"/>
       <w:bookmarkStart w:id="5" w:name="_Toc257370435"/>
       <w:r>
-        <w:t xml:space="preserve">   3.3.2  </w:t>
-      </w:r>
-      <w:r>
-        <w:rPr>
-          <w:rFonts w:ascii="Liberation Serif" w:hAnsi="Liberation Serif"/>
-        </w:rPr>
-        <w:t>Seguridad</w:t>
+        <w:t>3.3.2  Seguridad</w:t>
       </w:r>
       <w:bookmarkEnd w:id="4"/>
       <w:bookmarkEnd w:id="5"/>
@@ -4903,9 +4914,17 @@
     <w:p>
       <w:pPr>
         <w:pStyle w:val="Ttulo3"/>
+        <w:numPr>
+          <w:ilvl w:val="0"/>
+          <w:numId w:val="0"/>
+        </w:numPr>
+        <w:ind w:left="426"/>
       </w:pPr>
       <w:bookmarkStart w:id="6" w:name="_Toc33238260"/>
       <w:bookmarkStart w:id="7" w:name="_Toc257370436"/>
+      <w:r>
+        <w:t>3.3.3</w:t>
+      </w:r>
       <w:r>
         <w:t xml:space="preserve"> Fiabilidad</w:t>
       </w:r>
@@ -4938,9 +4957,10 @@
         <w:pStyle w:val="Prrafodelista"/>
         <w:numPr>
           <w:ilvl w:val="2"/>
-          <w:numId w:val="7"/>
+          <w:numId w:val="8"/>
         </w:numPr>
         <w:rPr>
+          <w:rFonts w:ascii="Arial" w:hAnsi="Arial" w:cs="Arial"/>
           <w:b/>
           <w:sz w:val="26"/>
           <w:szCs w:val="26"/>
@@ -4949,6 +4969,7 @@
       </w:pPr>
       <w:r>
         <w:rPr>
+          <w:rFonts w:ascii="Arial" w:hAnsi="Arial" w:cs="Arial"/>
           <w:b/>
           <w:sz w:val="26"/>
           <w:szCs w:val="26"/>
@@ -4997,9 +5018,10 @@
         <w:pStyle w:val="Prrafodelista"/>
         <w:numPr>
           <w:ilvl w:val="2"/>
-          <w:numId w:val="7"/>
+          <w:numId w:val="8"/>
         </w:numPr>
         <w:rPr>
+          <w:rFonts w:ascii="Arial" w:hAnsi="Arial" w:cs="Arial"/>
           <w:b/>
           <w:sz w:val="26"/>
           <w:szCs w:val="26"/>
@@ -5009,6 +5031,7 @@
       <w:proofErr w:type="spellStart"/>
       <w:r>
         <w:rPr>
+          <w:rFonts w:ascii="Arial" w:hAnsi="Arial" w:cs="Arial"/>
           <w:b/>
           <w:sz w:val="26"/>
           <w:szCs w:val="26"/>
@@ -5055,9 +5078,10 @@
         <w:pStyle w:val="Prrafodelista"/>
         <w:numPr>
           <w:ilvl w:val="2"/>
-          <w:numId w:val="7"/>
+          <w:numId w:val="8"/>
         </w:numPr>
         <w:rPr>
+          <w:rFonts w:ascii="Arial" w:hAnsi="Arial" w:cs="Arial"/>
           <w:b/>
           <w:sz w:val="26"/>
           <w:szCs w:val="26"/>
@@ -5066,6 +5090,7 @@
       </w:pPr>
       <w:r>
         <w:rPr>
+          <w:rFonts w:ascii="Arial" w:hAnsi="Arial" w:cs="Arial"/>
           <w:b/>
           <w:sz w:val="26"/>
           <w:szCs w:val="26"/>
@@ -5076,8 +5101,13 @@
     </w:p>
     <w:p>
       <w:pPr>
-        <w:rPr>
+        <w:pStyle w:val="Prrafodelista"/>
+        <w:ind w:left="1140"/>
+        <w:rPr>
+          <w:rFonts w:ascii="Arial" w:hAnsi="Arial" w:cs="Arial"/>
           <w:b/>
+          <w:sz w:val="26"/>
+          <w:szCs w:val="26"/>
           <w:lang w:val="es-ES" w:eastAsia="es-ES" w:bidi="ar-SA"/>
         </w:rPr>
       </w:pPr>
@@ -5086,15 +5116,88 @@
       <w:pPr>
         <w:ind w:left="709"/>
         <w:rPr>
+          <w:rFonts w:cs="Arial"/>
+          <w:sz w:val="26"/>
+          <w:szCs w:val="26"/>
           <w:lang w:val="es-ES" w:eastAsia="es-ES" w:bidi="ar-SA"/>
         </w:rPr>
       </w:pPr>
       <w:r>
         <w:rPr>
+          <w:rFonts w:cs="Arial"/>
+          <w:sz w:val="26"/>
+          <w:szCs w:val="26"/>
           <w:lang w:val="es-ES" w:eastAsia="es-ES" w:bidi="ar-SA"/>
         </w:rPr>
         <w:t>N/A</w:t>
       </w:r>
+    </w:p>
+    <w:p>
+      <w:pPr>
+        <w:pStyle w:val="Prrafodelista"/>
+        <w:numPr>
+          <w:ilvl w:val="1"/>
+          <w:numId w:val="8"/>
+        </w:numPr>
+        <w:rPr>
+          <w:rFonts w:ascii="Arial" w:hAnsi="Arial" w:cs="Arial"/>
+          <w:b/>
+          <w:sz w:val="28"/>
+          <w:szCs w:val="28"/>
+          <w:lang w:val="es-ES" w:eastAsia="es-ES" w:bidi="ar-SA"/>
+        </w:rPr>
+      </w:pPr>
+      <w:r>
+        <w:rPr>
+          <w:rFonts w:ascii="Arial" w:hAnsi="Arial" w:cs="Arial"/>
+          <w:b/>
+          <w:sz w:val="28"/>
+          <w:szCs w:val="28"/>
+          <w:lang w:val="es-ES" w:eastAsia="es-ES" w:bidi="ar-SA"/>
+        </w:rPr>
+        <w:lastRenderedPageBreak/>
+        <w:t>Otros requisitos</w:t>
+      </w:r>
+    </w:p>
+    <w:p>
+      <w:pPr>
+        <w:pStyle w:val="Prrafodelista"/>
+        <w:ind w:left="525"/>
+        <w:rPr>
+          <w:rFonts w:ascii="Arial" w:hAnsi="Arial" w:cs="Arial"/>
+          <w:b/>
+          <w:sz w:val="28"/>
+          <w:szCs w:val="28"/>
+          <w:lang w:val="es-ES" w:eastAsia="es-ES" w:bidi="ar-SA"/>
+        </w:rPr>
+      </w:pPr>
+    </w:p>
+    <w:p>
+      <w:pPr>
+        <w:pStyle w:val="Prrafodelista"/>
+        <w:ind w:left="525"/>
+        <w:rPr>
+          <w:rFonts w:ascii="Times New Roman" w:hAnsi="Times New Roman" w:cs="Times New Roman"/>
+          <w:szCs w:val="24"/>
+          <w:lang w:val="es-ES" w:eastAsia="es-ES" w:bidi="ar-SA"/>
+        </w:rPr>
+      </w:pPr>
+      <w:r>
+        <w:rPr>
+          <w:rFonts w:ascii="Times New Roman" w:hAnsi="Times New Roman" w:cs="Times New Roman"/>
+          <w:szCs w:val="24"/>
+          <w:lang w:val="es-ES" w:eastAsia="es-ES" w:bidi="ar-SA"/>
+        </w:rPr>
+        <w:t>Se anexa a junto a este documento con el nombre de “Ley de Copyright.docx” y “Ley De Datos Personales.docx”</w:t>
+      </w:r>
+    </w:p>
+    <w:p>
+      <w:pPr>
+        <w:ind w:left="709"/>
+        <w:rPr>
+          <w:lang w:val="es-ES" w:eastAsia="es-ES" w:bidi="ar-SA"/>
+        </w:rPr>
+      </w:pPr>
     </w:p>
     <w:p>
       <w:pPr>
@@ -5953,7 +6056,7 @@
               <w:rStyle w:val="PageNumber"/>
               <w:noProof/>
             </w:rPr>
-            <w:t>3</w:t>
+            <w:t>9</w:t>
           </w:r>
           <w:r>
             <w:rPr>
@@ -5976,6 +6079,119 @@
 <file path=word/numbering.xml><?xml version="1.0" encoding="utf-8"?>
 <w:numbering xmlns:ve="http://schemas.openxmlformats.org/markup-compatibility/2006" xmlns:o="urn:schemas-microsoft-com:office:office" xmlns:r="http://schemas.openxmlformats.org/officeDocument/2006/relationships" xmlns:m="http://schemas.openxmlformats.org/officeDocument/2006/math" xmlns:v="urn:schemas-microsoft-com:vml" xmlns:wp="http://schemas.openxmlformats.org/drawingml/2006/wordprocessingDrawing" xmlns:w10="urn:schemas-microsoft-com:office:word" xmlns:w="http://schemas.openxmlformats.org/wordprocessingml/2006/main" xmlns:wne="http://schemas.microsoft.com/office/word/2006/wordml">
   <w:abstractNum w:abstractNumId="0">
+    <w:nsid w:val="164A584D"/>
+    <w:multiLevelType w:val="multilevel"/>
+    <w:tmpl w:val="7F0665AE"/>
+    <w:lvl w:ilvl="0">
+      <w:start w:val="3"/>
+      <w:numFmt w:val="decimal"/>
+      <w:lvlText w:val="%1"/>
+      <w:lvlJc w:val="left"/>
+      <w:pPr>
+        <w:ind w:left="525" w:hanging="525"/>
+      </w:pPr>
+      <w:rPr>
+        <w:rFonts w:hint="default"/>
+      </w:rPr>
+    </w:lvl>
+    <w:lvl w:ilvl="1">
+      <w:start w:val="3"/>
+      <w:numFmt w:val="decimal"/>
+      <w:lvlText w:val="%1.%2"/>
+      <w:lvlJc w:val="left"/>
+      <w:pPr>
+        <w:ind w:left="735" w:hanging="525"/>
+      </w:pPr>
+      <w:rPr>
+        <w:rFonts w:hint="default"/>
+      </w:rPr>
+    </w:lvl>
+    <w:lvl w:ilvl="2">
+      <w:start w:val="4"/>
+      <w:numFmt w:val="decimal"/>
+      <w:lvlText w:val="%1.%2.%3"/>
+      <w:lvlJc w:val="left"/>
+      <w:pPr>
+        <w:ind w:left="1140" w:hanging="720"/>
+      </w:pPr>
+      <w:rPr>
+        <w:rFonts w:hint="default"/>
+      </w:rPr>
+    </w:lvl>
+    <w:lvl w:ilvl="3">
+      <w:start w:val="1"/>
+      <w:numFmt w:val="decimal"/>
+      <w:lvlText w:val="%1.%2.%3.%4"/>
+      <w:lvlJc w:val="left"/>
+      <w:pPr>
+        <w:ind w:left="1350" w:hanging="720"/>
+      </w:pPr>
+      <w:rPr>
+        <w:rFonts w:hint="default"/>
+      </w:rPr>
+    </w:lvl>
+    <w:lvl w:ilvl="4">
+      <w:start w:val="1"/>
+      <w:numFmt w:val="decimal"/>
+      <w:lvlText w:val="%1.%2.%3.%4.%5"/>
+      <w:lvlJc w:val="left"/>
+      <w:pPr>
+        <w:ind w:left="1920" w:hanging="1080"/>
+      </w:pPr>
+      <w:rPr>
+        <w:rFonts w:hint="default"/>
+      </w:rPr>
+    </w:lvl>
+    <w:lvl w:ilvl="5">
+      <w:start w:val="1"/>
+      <w:numFmt w:val="decimal"/>
+      <w:lvlText w:val="%1.%2.%3.%4.%5.%6"/>
+      <w:lvlJc w:val="left"/>
+      <w:pPr>
+        <w:ind w:left="2490" w:hanging="1440"/>
+      </w:pPr>
+      <w:rPr>
+        <w:rFonts w:hint="default"/>
+      </w:rPr>
+    </w:lvl>
+    <w:lvl w:ilvl="6">
+      <w:start w:val="1"/>
+      <w:numFmt w:val="decimal"/>
+      <w:lvlText w:val="%1.%2.%3.%4.%5.%6.%7"/>
+      <w:lvlJc w:val="left"/>
+      <w:pPr>
+        <w:ind w:left="2700" w:hanging="1440"/>
+      </w:pPr>
+      <w:rPr>
+        <w:rFonts w:hint="default"/>
+      </w:rPr>
+    </w:lvl>
+    <w:lvl w:ilvl="7">
+      <w:start w:val="1"/>
+      <w:numFmt w:val="decimal"/>
+      <w:lvlText w:val="%1.%2.%3.%4.%5.%6.%7.%8"/>
+      <w:lvlJc w:val="left"/>
+      <w:pPr>
+        <w:ind w:left="3270" w:hanging="1800"/>
+      </w:pPr>
+      <w:rPr>
+        <w:rFonts w:hint="default"/>
+      </w:rPr>
+    </w:lvl>
+    <w:lvl w:ilvl="8">
+      <w:start w:val="1"/>
+      <w:numFmt w:val="decimal"/>
+      <w:lvlText w:val="%1.%2.%3.%4.%5.%6.%7.%8.%9"/>
+      <w:lvlJc w:val="left"/>
+      <w:pPr>
+        <w:ind w:left="3480" w:hanging="1800"/>
+      </w:pPr>
+      <w:rPr>
+        <w:rFonts w:hint="default"/>
+      </w:rPr>
+    </w:lvl>
+  </w:abstractNum>
+  <w:abstractNum w:abstractNumId="1">
     <w:nsid w:val="1C952DCE"/>
     <w:multiLevelType w:val="multilevel"/>
     <w:tmpl w:val="C3DC6FAE"/>
@@ -6079,7 +6295,7 @@
       </w:rPr>
     </w:lvl>
   </w:abstractNum>
-  <w:abstractNum w:abstractNumId="1">
+  <w:abstractNum w:abstractNumId="2">
     <w:nsid w:val="4D9801B5"/>
     <w:multiLevelType w:val="multilevel"/>
     <w:tmpl w:val="5AFE55D0"/>
@@ -6165,7 +6381,7 @@
       </w:pPr>
     </w:lvl>
   </w:abstractNum>
-  <w:abstractNum w:abstractNumId="2">
+  <w:abstractNum w:abstractNumId="3">
     <w:nsid w:val="5FDA6D35"/>
     <w:multiLevelType w:val="multilevel"/>
     <w:tmpl w:val="C6C2B79E"/>
@@ -6251,7 +6467,7 @@
       </w:pPr>
     </w:lvl>
   </w:abstractNum>
-  <w:abstractNum w:abstractNumId="3">
+  <w:abstractNum w:abstractNumId="4">
     <w:nsid w:val="65AB0EB0"/>
     <w:multiLevelType w:val="multilevel"/>
     <w:tmpl w:val="62BC49FE"/>
@@ -6337,7 +6553,7 @@
       </w:pPr>
     </w:lvl>
   </w:abstractNum>
-  <w:abstractNum w:abstractNumId="4">
+  <w:abstractNum w:abstractNumId="5">
     <w:nsid w:val="708B60B0"/>
     <w:multiLevelType w:val="multilevel"/>
     <w:tmpl w:val="F3FA5562"/>
@@ -6409,7 +6625,7 @@
       <w:lvlJc w:val="left"/>
     </w:lvl>
   </w:abstractNum>
-  <w:abstractNum w:abstractNumId="5">
+  <w:abstractNum w:abstractNumId="6">
     <w:nsid w:val="75AF075A"/>
     <w:multiLevelType w:val="multilevel"/>
     <w:tmpl w:val="647C452A"/>
@@ -6513,7 +6729,7 @@
       </w:rPr>
     </w:lvl>
   </w:abstractNum>
-  <w:abstractNum w:abstractNumId="6">
+  <w:abstractNum w:abstractNumId="7">
     <w:nsid w:val="779A2C06"/>
     <w:multiLevelType w:val="multilevel"/>
     <w:tmpl w:val="1584D906"/>
@@ -6618,25 +6834,28 @@
     </w:lvl>
   </w:abstractNum>
   <w:num w:numId="1">
+    <w:abstractNumId w:val="5"/>
+  </w:num>
+  <w:num w:numId="2">
+    <w:abstractNumId w:val="3"/>
+  </w:num>
+  <w:num w:numId="3">
     <w:abstractNumId w:val="4"/>
   </w:num>
-  <w:num w:numId="2">
+  <w:num w:numId="4">
+    <w:abstractNumId w:val="7"/>
+  </w:num>
+  <w:num w:numId="5">
+    <w:abstractNumId w:val="1"/>
+  </w:num>
+  <w:num w:numId="6">
+    <w:abstractNumId w:val="6"/>
+  </w:num>
+  <w:num w:numId="7">
     <w:abstractNumId w:val="2"/>
   </w:num>
-  <w:num w:numId="3">
-    <w:abstractNumId w:val="3"/>
-  </w:num>
-  <w:num w:numId="4">
-    <w:abstractNumId w:val="6"/>
-  </w:num>
-  <w:num w:numId="5">
+  <w:num w:numId="8">
     <w:abstractNumId w:val="0"/>
-  </w:num>
-  <w:num w:numId="6">
-    <w:abstractNumId w:val="5"/>
-  </w:num>
-  <w:num w:numId="7">
-    <w:abstractNumId w:val="1"/>
   </w:num>
 </w:numbering>
 </file>

</xml_diff>